<commit_message>
Phase 2 files edited
</commit_message>
<xml_diff>
--- a/HW-reports/DBMS_TermProject_Phase2.docx
+++ b/HW-reports/DBMS_TermProject_Phase2.docx
@@ -471,7 +471,7 @@
           <w:r>
             <w:fldChar w:fldCharType="separate"/>
           </w:r>
-          <w:hyperlink w:anchor="_Toc102300805" w:history="1">
+          <w:hyperlink w:anchor="_Toc102317787" w:history="1">
             <w:r>
               <w:rPr>
                 <w:rStyle w:val="Hyperlink"/>
@@ -507,7 +507,7 @@
                 <w:noProof/>
                 <w:webHidden/>
               </w:rPr>
-              <w:instrText xml:space="preserve"> PAGEREF _Toc102300805 \h </w:instrText>
+              <w:instrText xml:space="preserve"> PAGEREF _Toc102317787 \h </w:instrText>
             </w:r>
             <w:r>
               <w:rPr>
@@ -550,7 +550,7 @@
               <w:lang w:val="en-US"/>
             </w:rPr>
           </w:pPr>
-          <w:hyperlink w:anchor="_Toc102300806" w:history="1">
+          <w:hyperlink w:anchor="_Toc102317788" w:history="1">
             <w:r>
               <w:rPr>
                 <w:rStyle w:val="Hyperlink"/>
@@ -593,7 +593,7 @@
                 <w:noProof/>
                 <w:webHidden/>
               </w:rPr>
-              <w:instrText xml:space="preserve"> PAGEREF _Toc102300806 \h </w:instrText>
+              <w:instrText xml:space="preserve"> PAGEREF _Toc102317788 \h </w:instrText>
             </w:r>
             <w:r>
               <w:rPr>
@@ -636,7 +636,7 @@
               <w:lang w:val="en-US"/>
             </w:rPr>
           </w:pPr>
-          <w:hyperlink w:anchor="_Toc102300807" w:history="1">
+          <w:hyperlink w:anchor="_Toc102317789" w:history="1">
             <w:r>
               <w:rPr>
                 <w:rStyle w:val="Hyperlink"/>
@@ -663,7 +663,7 @@
                 <w:noProof/>
                 <w:webHidden/>
               </w:rPr>
-              <w:instrText xml:space="preserve"> PAGEREF _Toc102300807 \h </w:instrText>
+              <w:instrText xml:space="preserve"> PAGEREF _Toc102317789 \h </w:instrText>
             </w:r>
             <w:r>
               <w:rPr>
@@ -706,7 +706,7 @@
               <w:lang w:val="en-US"/>
             </w:rPr>
           </w:pPr>
-          <w:hyperlink w:anchor="_Toc102300808" w:history="1">
+          <w:hyperlink w:anchor="_Toc102317790" w:history="1">
             <w:r>
               <w:rPr>
                 <w:rStyle w:val="Hyperlink"/>
@@ -733,7 +733,7 @@
                 <w:noProof/>
                 <w:webHidden/>
               </w:rPr>
-              <w:instrText xml:space="preserve"> PAGEREF _Toc102300808 \h </w:instrText>
+              <w:instrText xml:space="preserve"> PAGEREF _Toc102317790 \h </w:instrText>
             </w:r>
             <w:r>
               <w:rPr>
@@ -776,7 +776,7 @@
               <w:lang w:val="en-US"/>
             </w:rPr>
           </w:pPr>
-          <w:hyperlink w:anchor="_Toc102300809" w:history="1">
+          <w:hyperlink w:anchor="_Toc102317791" w:history="1">
             <w:r>
               <w:rPr>
                 <w:rStyle w:val="Hyperlink"/>
@@ -803,7 +803,7 @@
                 <w:noProof/>
                 <w:webHidden/>
               </w:rPr>
-              <w:instrText xml:space="preserve"> PAGEREF _Toc102300809 \h </w:instrText>
+              <w:instrText xml:space="preserve"> PAGEREF _Toc102317791 \h </w:instrText>
             </w:r>
             <w:r>
               <w:rPr>
@@ -872,7 +872,7 @@
       <w:pPr>
         <w:pStyle w:val="Heading2"/>
       </w:pPr>
-      <w:bookmarkStart w:id="0" w:name="_Toc102300805"/>
+      <w:bookmarkStart w:id="0" w:name="_Toc102317787"/>
       <w:r>
         <w:rPr>
           <w:noProof/>
@@ -962,7 +962,7 @@
             <w:sz w:val="24"/>
             <w:szCs w:val="24"/>
           </w:rPr>
-          <w:t>[H</w:t>
+          <w:t>[HE</w:t>
         </w:r>
         <w:r>
           <w:rPr>
@@ -970,7 +970,7 @@
             <w:sz w:val="24"/>
             <w:szCs w:val="24"/>
           </w:rPr>
-          <w:t>E</w:t>
+          <w:t>R</w:t>
         </w:r>
         <w:r>
           <w:rPr>
@@ -978,7 +978,7 @@
             <w:sz w:val="24"/>
             <w:szCs w:val="24"/>
           </w:rPr>
-          <w:t>RE]</w:t>
+          <w:t>E]</w:t>
         </w:r>
         <w:bookmarkEnd w:id="0"/>
       </w:hyperlink>
@@ -995,7 +995,7 @@
           <w:szCs w:val="32"/>
         </w:rPr>
       </w:pPr>
-      <w:bookmarkStart w:id="1" w:name="_Toc102300806"/>
+      <w:bookmarkStart w:id="1" w:name="_Toc102317788"/>
       <w:r>
         <w:rPr>
           <w:color w:val="FF0000"/>
@@ -1077,39 +1077,7 @@
           <w:sz w:val="28"/>
           <w:szCs w:val="28"/>
         </w:rPr>
-        <w:t xml:space="preserve">The HAS A relationship between MEMBER and COMMITTEE </w:t>
-      </w:r>
-      <w:r>
-        <w:rPr>
-          <w:rFonts w:asciiTheme="majorHAnsi" w:eastAsiaTheme="majorEastAsia" w:hAnsiTheme="majorHAnsi" w:cstheme="majorBidi"/>
-          <w:sz w:val="28"/>
-          <w:szCs w:val="28"/>
-        </w:rPr>
-        <w:t>entity</w:t>
-      </w:r>
-      <w:r>
-        <w:rPr>
-          <w:rFonts w:asciiTheme="majorHAnsi" w:eastAsiaTheme="majorEastAsia" w:hAnsiTheme="majorHAnsi" w:cstheme="majorBidi"/>
-          <w:sz w:val="28"/>
-          <w:szCs w:val="28"/>
-        </w:rPr>
-        <w:t xml:space="preserve"> sets was changed to M:N </w:t>
-      </w:r>
-      <w:r>
-        <w:rPr>
-          <w:rFonts w:asciiTheme="majorHAnsi" w:eastAsiaTheme="majorEastAsia" w:hAnsiTheme="majorHAnsi" w:cstheme="majorBidi"/>
-          <w:sz w:val="28"/>
-          <w:szCs w:val="28"/>
-        </w:rPr>
-        <w:t>relationship as</w:t>
-      </w:r>
-      <w:r>
-        <w:rPr>
-          <w:rFonts w:asciiTheme="majorHAnsi" w:eastAsiaTheme="majorEastAsia" w:hAnsiTheme="majorHAnsi" w:cstheme="majorBidi"/>
-          <w:sz w:val="28"/>
-          <w:szCs w:val="28"/>
-        </w:rPr>
-        <w:t xml:space="preserve"> a specific member with position can actually be member in several COMMITEEs.</w:t>
+        <w:t>The HAS A relationship between MEMBER and COMMITTEE entity sets was changed to M:N relationship as a specific member with position can actually be member in several COMMITEEs.</w:t>
       </w:r>
     </w:p>
     <w:p>
@@ -1254,7 +1222,7 @@
           <w:color w:val="FF0000"/>
         </w:rPr>
       </w:pPr>
-      <w:bookmarkStart w:id="2" w:name="_Toc102300807"/>
+      <w:bookmarkStart w:id="2" w:name="_Toc102317789"/>
       <w:r>
         <w:rPr>
           <w:rStyle w:val="Heading1Char"/>
@@ -1284,6 +1252,8 @@
           </w:rPr>
           <w:t>[HE</w:t>
         </w:r>
+        <w:bookmarkStart w:id="3" w:name="_GoBack"/>
+        <w:bookmarkEnd w:id="3"/>
         <w:r>
           <w:rPr>
             <w:rStyle w:val="Hyperlink"/>
@@ -1326,18 +1296,10 @@
           <w:lang w:val="en-US"/>
         </w:rPr>
         <w:drawing>
-          <wp:anchor distT="0" distB="0" distL="114300" distR="114300" simplePos="0" relativeHeight="251692032" behindDoc="1" locked="0" layoutInCell="1" allowOverlap="1">
-            <wp:simplePos x="0" y="0"/>
-            <wp:positionH relativeFrom="column">
-              <wp:posOffset>-492125</wp:posOffset>
-            </wp:positionH>
-            <wp:positionV relativeFrom="paragraph">
-              <wp:posOffset>723900</wp:posOffset>
-            </wp:positionV>
-            <wp:extent cx="6926203" cy="5133975"/>
-            <wp:effectExtent l="0" t="0" r="8255" b="0"/>
-            <wp:wrapNone/>
-            <wp:docPr id="18" name="Picture 18"/>
+          <wp:inline distT="0" distB="0" distL="0" distR="0">
+            <wp:extent cx="6320333" cy="4684879"/>
+            <wp:effectExtent l="0" t="0" r="4445" b="1905"/>
+            <wp:docPr id="2" name="Picture 2"/>
             <wp:cNvGraphicFramePr>
               <a:graphicFrameLocks xmlns:a="http://schemas.openxmlformats.org/drawingml/2006/main" noChangeAspect="1"/>
             </wp:cNvGraphicFramePr>
@@ -1345,7 +1307,7 @@
               <a:graphicData uri="http://schemas.openxmlformats.org/drawingml/2006/picture">
                 <pic:pic xmlns:pic="http://schemas.openxmlformats.org/drawingml/2006/picture">
                   <pic:nvPicPr>
-                    <pic:cNvPr id="18" name="Schema.png"/>
+                    <pic:cNvPr id="2" name="Schema.png"/>
                     <pic:cNvPicPr/>
                   </pic:nvPicPr>
                   <pic:blipFill>
@@ -1363,7 +1325,7 @@
                   <pic:spPr>
                     <a:xfrm>
                       <a:off x="0" y="0"/>
-                      <a:ext cx="6926203" cy="5133975"/>
+                      <a:ext cx="6322180" cy="4686248"/>
                     </a:xfrm>
                     <a:prstGeom prst="rect">
                       <a:avLst/>
@@ -1372,13 +1334,7 @@
                 </pic:pic>
               </a:graphicData>
             </a:graphic>
-            <wp14:sizeRelH relativeFrom="margin">
-              <wp14:pctWidth>0</wp14:pctWidth>
-            </wp14:sizeRelH>
-            <wp14:sizeRelV relativeFrom="margin">
-              <wp14:pctHeight>0</wp14:pctHeight>
-            </wp14:sizeRelV>
-          </wp:anchor>
+          </wp:inline>
         </w:drawing>
       </w:r>
       <w:r>
@@ -1394,7 +1350,7 @@
           <w:szCs w:val="40"/>
         </w:rPr>
       </w:pPr>
-      <w:bookmarkStart w:id="3" w:name="_Toc102300808"/>
+      <w:bookmarkStart w:id="4" w:name="_Toc102317790"/>
       <w:r>
         <w:rPr>
           <w:sz w:val="40"/>
@@ -1403,7 +1359,7 @@
         <w:lastRenderedPageBreak/>
         <w:t>Database Schema (SQL codes)</w:t>
       </w:r>
-      <w:bookmarkEnd w:id="3"/>
+      <w:bookmarkEnd w:id="4"/>
     </w:p>
     <w:p>
       <w:pPr>
@@ -3315,13 +3271,7 @@
                           </w:p>
                           <w:p>
                             <w:r>
-                              <w:t xml:space="preserve">  UNIQUE KEY `com_name_UNIQUE` (`com_name`)</w:t>
-                            </w:r>
-                            <w:r>
-                              <w:t xml:space="preserve"> </w:t>
-                            </w:r>
-                            <w:r>
-                              <w:t>);</w:t>
+                              <w:t xml:space="preserve">  UNIQUE KEY `com_name_UNIQUE` (`com_name`) );</w:t>
                             </w:r>
                           </w:p>
                         </w:txbxContent>
@@ -3453,13 +3403,7 @@
                     </w:p>
                     <w:p>
                       <w:r>
-                        <w:t xml:space="preserve">  UNIQUE KEY `com_name_UNIQUE` (`com_name`)</w:t>
-                      </w:r>
-                      <w:r>
-                        <w:t xml:space="preserve"> </w:t>
-                      </w:r>
-                      <w:r>
-                        <w:t>);</w:t>
+                        <w:t xml:space="preserve">  UNIQUE KEY `com_name_UNIQUE` (`com_name`) );</w:t>
                       </w:r>
                     </w:p>
                   </w:txbxContent>
@@ -4040,10 +3984,7 @@
                             </w:r>
                             <w:r>
                               <w:tab/>
-                              <w:t xml:space="preserve"> DATE</w:t>
-                            </w:r>
-                            <w:r>
-                              <w:t>,</w:t>
+                              <w:t xml:space="preserve"> DATE,</w:t>
                             </w:r>
                           </w:p>
                           <w:p>
@@ -4051,10 +3992,7 @@
                               <w:ind w:firstLine="720"/>
                             </w:pPr>
                             <w:r>
-                              <w:t xml:space="preserve">  </w:t>
-                            </w:r>
-                            <w:r>
-                              <w:t>PRIMARY KEY (`bgt_id`,`issuedto_subid`),</w:t>
+                              <w:t xml:space="preserve">  PRIMARY KEY (`bgt_id`,`issuedto_subid`),</w:t>
                             </w:r>
                           </w:p>
                           <w:p>
@@ -4239,10 +4177,7 @@
                       </w:r>
                       <w:r>
                         <w:tab/>
-                        <w:t xml:space="preserve"> DATE</w:t>
-                      </w:r>
-                      <w:r>
-                        <w:t>,</w:t>
+                        <w:t xml:space="preserve"> DATE,</w:t>
                       </w:r>
                     </w:p>
                     <w:p>
@@ -4250,10 +4185,7 @@
                         <w:ind w:firstLine="720"/>
                       </w:pPr>
                       <w:r>
-                        <w:t xml:space="preserve">  </w:t>
-                      </w:r>
-                      <w:r>
-                        <w:t>PRIMARY KEY (`bgt_id`,`issuedto_subid`),</w:t>
+                        <w:t xml:space="preserve">  PRIMARY KEY (`bgt_id`,`issuedto_subid`),</w:t>
                       </w:r>
                     </w:p>
                     <w:p>
@@ -4468,32 +4400,17 @@
                             </w:r>
                             <w:r>
                               <w:tab/>
-                              <w:t>DATE</w:t>
-                            </w:r>
-                            <w:r>
-                              <w:t>,</w:t>
-                            </w:r>
-                          </w:p>
-                          <w:p>
-                            <w:r>
-                              <w:t xml:space="preserve"> </w:t>
-                            </w:r>
-                            <w:r>
-                              <w:t xml:space="preserve">  </w:t>
-                            </w:r>
-                            <w:r>
-                              <w:t>PRIMARY KEY (`sub_id`),</w:t>
-                            </w:r>
-                          </w:p>
-                          <w:p>
-                            <w:r>
-                              <w:t xml:space="preserve">  UNIQUE KEY `sub_name_UNIQUE` (`sub_name`)</w:t>
-                            </w:r>
-                            <w:r>
-                              <w:t xml:space="preserve"> </w:t>
-                            </w:r>
-                            <w:r>
-                              <w:t>);</w:t>
+                              <w:t>DATE,</w:t>
+                            </w:r>
+                          </w:p>
+                          <w:p>
+                            <w:r>
+                              <w:t xml:space="preserve">   PRIMARY KEY (`sub_id`),</w:t>
+                            </w:r>
+                          </w:p>
+                          <w:p>
+                            <w:r>
+                              <w:t xml:space="preserve">  UNIQUE KEY `sub_name_UNIQUE` (`sub_name`) );</w:t>
                             </w:r>
                           </w:p>
                         </w:txbxContent>
@@ -4660,32 +4577,17 @@
                       </w:r>
                       <w:r>
                         <w:tab/>
-                        <w:t>DATE</w:t>
-                      </w:r>
-                      <w:r>
-                        <w:t>,</w:t>
-                      </w:r>
-                    </w:p>
-                    <w:p>
-                      <w:r>
-                        <w:t xml:space="preserve"> </w:t>
-                      </w:r>
-                      <w:r>
-                        <w:t xml:space="preserve">  </w:t>
-                      </w:r>
-                      <w:r>
-                        <w:t>PRIMARY KEY (`sub_id`),</w:t>
-                      </w:r>
-                    </w:p>
-                    <w:p>
-                      <w:r>
-                        <w:t xml:space="preserve">  UNIQUE KEY `sub_name_UNIQUE` (`sub_name`)</w:t>
-                      </w:r>
-                      <w:r>
-                        <w:t xml:space="preserve"> </w:t>
-                      </w:r>
-                      <w:r>
-                        <w:t>);</w:t>
+                        <w:t>DATE,</w:t>
+                      </w:r>
+                    </w:p>
+                    <w:p>
+                      <w:r>
+                        <w:t xml:space="preserve">   PRIMARY KEY (`sub_id`),</w:t>
+                      </w:r>
+                    </w:p>
+                    <w:p>
+                      <w:r>
+                        <w:t xml:space="preserve">  UNIQUE KEY `sub_name_UNIQUE` (`sub_name`) );</w:t>
                       </w:r>
                     </w:p>
                   </w:txbxContent>
@@ -4969,10 +4871,7 @@
                             </w:r>
                             <w:r>
                               <w:tab/>
-                              <w:t xml:space="preserve"> NOT NULL</w:t>
-                            </w:r>
-                            <w:r>
-                              <w:t>,</w:t>
+                              <w:t xml:space="preserve"> NOT NULL,</w:t>
                             </w:r>
                           </w:p>
                           <w:p>
@@ -4980,10 +4879,7 @@
                               <w:ind w:firstLine="720"/>
                             </w:pPr>
                             <w:r>
-                              <w:t xml:space="preserve">  </w:t>
-                            </w:r>
-                            <w:r>
-                              <w:t>PRIMARY KEY (`w_id`,`org_sub_id`),</w:t>
+                              <w:t xml:space="preserve">  PRIMARY KEY (`w_id`,`org_sub_id`),</w:t>
                             </w:r>
                           </w:p>
                           <w:p>
@@ -4993,13 +4889,7 @@
                           </w:p>
                           <w:p>
                             <w:r>
-                              <w:t xml:space="preserve">  FOREIGN KEY (`org_sub_id`) REFERENCES `sub_unit` (`sub_id`)</w:t>
-                            </w:r>
-                            <w:r>
-                              <w:t xml:space="preserve"> </w:t>
-                            </w:r>
-                            <w:r>
-                              <w:t>);</w:t>
+                              <w:t xml:space="preserve">  FOREIGN KEY (`org_sub_id`) REFERENCES `sub_unit` (`sub_id`) );</w:t>
                             </w:r>
                           </w:p>
                         </w:txbxContent>
@@ -5246,10 +5136,7 @@
                       </w:r>
                       <w:r>
                         <w:tab/>
-                        <w:t xml:space="preserve"> NOT NULL</w:t>
-                      </w:r>
-                      <w:r>
-                        <w:t>,</w:t>
+                        <w:t xml:space="preserve"> NOT NULL,</w:t>
                       </w:r>
                     </w:p>
                     <w:p>
@@ -5257,10 +5144,7 @@
                         <w:ind w:firstLine="720"/>
                       </w:pPr>
                       <w:r>
-                        <w:t xml:space="preserve">  </w:t>
-                      </w:r>
-                      <w:r>
-                        <w:t>PRIMARY KEY (`w_id`,`org_sub_id`),</w:t>
+                        <w:t xml:space="preserve">  PRIMARY KEY (`w_id`,`org_sub_id`),</w:t>
                       </w:r>
                     </w:p>
                     <w:p>
@@ -5270,13 +5154,7 @@
                     </w:p>
                     <w:p>
                       <w:r>
-                        <w:t xml:space="preserve">  FOREIGN KEY (`org_sub_id`) REFERENCES `sub_unit` (`sub_id`)</w:t>
-                      </w:r>
-                      <w:r>
-                        <w:t xml:space="preserve"> </w:t>
-                      </w:r>
-                      <w:r>
-                        <w:t>);</w:t>
+                        <w:t xml:space="preserve">  FOREIGN KEY (`org_sub_id`) REFERENCES `sub_unit` (`sub_id`) );</w:t>
                       </w:r>
                     </w:p>
                   </w:txbxContent>
@@ -5357,10 +5235,7 @@
                           </w:p>
                           <w:p>
                             <w:r>
-                              <w:t xml:space="preserve">  (`phone</w:t>
-                            </w:r>
-                            <w:r>
-                              <w:t xml:space="preserve">` </w:t>
+                              <w:t xml:space="preserve">  (`phone` </w:t>
                             </w:r>
                             <w:r>
                               <w:tab/>
@@ -5398,10 +5273,7 @@
                             </w:r>
                             <w:r>
                               <w:tab/>
-                              <w:t>CHAR(11</w:t>
-                            </w:r>
-                            <w:r>
-                              <w:t>)</w:t>
+                              <w:t>CHAR(11)</w:t>
                             </w:r>
                             <w:r>
                               <w:tab/>
@@ -5419,10 +5291,7 @@
                           </w:p>
                           <w:p>
                             <w:r>
-                              <w:t xml:space="preserve">   </w:t>
-                            </w:r>
-                            <w:r>
-                              <w:t>PRIMARY KEY (`phone`,`mem_id`),</w:t>
+                              <w:t xml:space="preserve">   PRIMARY KEY (`phone`,`mem_id`),</w:t>
                             </w:r>
                           </w:p>
                           <w:p>
@@ -5432,16 +5301,7 @@
                           </w:p>
                           <w:p>
                             <w:r>
-                              <w:t xml:space="preserve">  </w:t>
-                            </w:r>
-                            <w:r>
-                              <w:t>FOREIGN KEY (`mem_id`) REFERENCES `club_member` (`member_id`)</w:t>
-                            </w:r>
-                            <w:r>
-                              <w:t xml:space="preserve"> </w:t>
-                            </w:r>
-                            <w:r>
-                              <w:t>);</w:t>
+                              <w:t xml:space="preserve">  FOREIGN KEY (`mem_id`) REFERENCES `club_member` (`member_id`) );</w:t>
                             </w:r>
                           </w:p>
                         </w:txbxContent>
@@ -5484,10 +5344,7 @@
                     </w:p>
                     <w:p>
                       <w:r>
-                        <w:t xml:space="preserve">  (`phone</w:t>
-                      </w:r>
-                      <w:r>
-                        <w:t xml:space="preserve">` </w:t>
+                        <w:t xml:space="preserve">  (`phone` </w:t>
                       </w:r>
                       <w:r>
                         <w:tab/>
@@ -5525,10 +5382,7 @@
                       </w:r>
                       <w:r>
                         <w:tab/>
-                        <w:t>CHAR(11</w:t>
-                      </w:r>
-                      <w:r>
-                        <w:t>)</w:t>
+                        <w:t>CHAR(11)</w:t>
                       </w:r>
                       <w:r>
                         <w:tab/>
@@ -5546,10 +5400,7 @@
                     </w:p>
                     <w:p>
                       <w:r>
-                        <w:t xml:space="preserve">   </w:t>
-                      </w:r>
-                      <w:r>
-                        <w:t>PRIMARY KEY (`phone`,`mem_id`),</w:t>
+                        <w:t xml:space="preserve">   PRIMARY KEY (`phone`,`mem_id`),</w:t>
                       </w:r>
                     </w:p>
                     <w:p>
@@ -5559,16 +5410,7 @@
                     </w:p>
                     <w:p>
                       <w:r>
-                        <w:t xml:space="preserve">  </w:t>
-                      </w:r>
-                      <w:r>
-                        <w:t>FOREIGN KEY (`mem_id`) REFERENCES `club_member` (`member_id`)</w:t>
-                      </w:r>
-                      <w:r>
-                        <w:t xml:space="preserve"> </w:t>
-                      </w:r>
-                      <w:r>
-                        <w:t>);</w:t>
+                        <w:t xml:space="preserve">  FOREIGN KEY (`mem_id`) REFERENCES `club_member` (`member_id`) );</w:t>
                       </w:r>
                     </w:p>
                   </w:txbxContent>
@@ -5744,10 +5586,7 @@
                             </w:r>
                             <w:r>
                               <w:tab/>
-                              <w:t xml:space="preserve"> NOT NULL</w:t>
-                            </w:r>
-                            <w:r>
-                              <w:t>,</w:t>
+                              <w:t xml:space="preserve"> NOT NULL,</w:t>
                             </w:r>
                           </w:p>
                           <w:p>
@@ -5899,10 +5738,7 @@
                       </w:r>
                       <w:r>
                         <w:tab/>
-                        <w:t xml:space="preserve"> NOT NULL</w:t>
-                      </w:r>
-                      <w:r>
-                        <w:t>,</w:t>
+                        <w:t xml:space="preserve"> NOT NULL,</w:t>
                       </w:r>
                     </w:p>
                     <w:p>
@@ -6042,26 +5878,17 @@
                             </w:r>
                             <w:r>
                               <w:tab/>
-                              <w:t xml:space="preserve"> NOT NULL</w:t>
-                            </w:r>
-                            <w:r>
-                              <w:t>,</w:t>
-                            </w:r>
-                          </w:p>
-                          <w:p>
-                            <w:r>
-                              <w:t xml:space="preserve"> </w:t>
-                            </w:r>
-                            <w:r>
-                              <w:t>PRIMARY KEY (`ev_att_id`,`ev_id`),</w:t>
-                            </w:r>
-                          </w:p>
-                          <w:p>
-                            <w:r>
-                              <w:t xml:space="preserve"> </w:t>
-                            </w:r>
-                            <w:r>
-                              <w:t>FOREIGN KEY (`ev_att_id`) REFERENCES `club_member` (`member_id`),</w:t>
+                              <w:t xml:space="preserve"> NOT NULL,</w:t>
+                            </w:r>
+                          </w:p>
+                          <w:p>
+                            <w:r>
+                              <w:t xml:space="preserve"> PRIMARY KEY (`ev_att_id`,`ev_id`),</w:t>
+                            </w:r>
+                          </w:p>
+                          <w:p>
+                            <w:r>
+                              <w:t xml:space="preserve"> FOREIGN KEY (`ev_att_id`) REFERENCES `club_member` (`member_id`),</w:t>
                             </w:r>
                           </w:p>
                           <w:p>
@@ -6156,26 +5983,17 @@
                       </w:r>
                       <w:r>
                         <w:tab/>
-                        <w:t xml:space="preserve"> NOT NULL</w:t>
-                      </w:r>
-                      <w:r>
-                        <w:t>,</w:t>
-                      </w:r>
-                    </w:p>
-                    <w:p>
-                      <w:r>
-                        <w:t xml:space="preserve"> </w:t>
-                      </w:r>
-                      <w:r>
-                        <w:t>PRIMARY KEY (`ev_att_id`,`ev_id`),</w:t>
-                      </w:r>
-                    </w:p>
-                    <w:p>
-                      <w:r>
-                        <w:t xml:space="preserve"> </w:t>
-                      </w:r>
-                      <w:r>
-                        <w:t>FOREIGN KEY (`ev_att_id`) REFERENCES `club_member` (`member_id`),</w:t>
+                        <w:t xml:space="preserve"> NOT NULL,</w:t>
+                      </w:r>
+                    </w:p>
+                    <w:p>
+                      <w:r>
+                        <w:t xml:space="preserve"> PRIMARY KEY (`ev_att_id`,`ev_id`),</w:t>
+                      </w:r>
+                    </w:p>
+                    <w:p>
+                      <w:r>
+                        <w:t xml:space="preserve"> FOREIGN KEY (`ev_att_id`) REFERENCES `club_member` (`member_id`),</w:t>
                       </w:r>
                     </w:p>
                     <w:p>
@@ -6558,18 +6376,12 @@
                             </w:r>
                             <w:r>
                               <w:tab/>
-                              <w:t xml:space="preserve"> NOT NULL</w:t>
-                            </w:r>
-                            <w:r>
-                              <w:t>,</w:t>
-                            </w:r>
-                          </w:p>
-                          <w:p>
-                            <w:r>
-                              <w:t xml:space="preserve">   </w:t>
-                            </w:r>
-                            <w:r>
-                              <w:t>PRIMARY KEY (`sub_mem_id`,`sub_id`),</w:t>
+                              <w:t xml:space="preserve"> NOT NULL,</w:t>
+                            </w:r>
+                          </w:p>
+                          <w:p>
+                            <w:r>
+                              <w:t xml:space="preserve">   PRIMARY KEY (`sub_mem_id`,`sub_id`),</w:t>
                             </w:r>
                           </w:p>
                           <w:p>
@@ -6579,13 +6391,7 @@
                           </w:p>
                           <w:p>
                             <w:r>
-                              <w:t xml:space="preserve">  FOREIGN KEY (`sub_mem_id`) REFERENCES `club_member` (`member_id`)</w:t>
-                            </w:r>
-                            <w:r>
-                              <w:t xml:space="preserve"> </w:t>
-                            </w:r>
-                            <w:r>
-                              <w:t>);</w:t>
+                              <w:t xml:space="preserve">  FOREIGN KEY (`sub_mem_id`) REFERENCES `club_member` (`member_id`) );</w:t>
                             </w:r>
                           </w:p>
                         </w:txbxContent>
@@ -6672,18 +6478,12 @@
                       </w:r>
                       <w:r>
                         <w:tab/>
-                        <w:t xml:space="preserve"> NOT NULL</w:t>
-                      </w:r>
-                      <w:r>
-                        <w:t>,</w:t>
-                      </w:r>
-                    </w:p>
-                    <w:p>
-                      <w:r>
-                        <w:t xml:space="preserve">   </w:t>
-                      </w:r>
-                      <w:r>
-                        <w:t>PRIMARY KEY (`sub_mem_id`,`sub_id`),</w:t>
+                        <w:t xml:space="preserve"> NOT NULL,</w:t>
+                      </w:r>
+                    </w:p>
+                    <w:p>
+                      <w:r>
+                        <w:t xml:space="preserve">   PRIMARY KEY (`sub_mem_id`,`sub_id`),</w:t>
                       </w:r>
                     </w:p>
                     <w:p>
@@ -6693,13 +6493,7 @@
                     </w:p>
                     <w:p>
                       <w:r>
-                        <w:t xml:space="preserve">  FOREIGN KEY (`sub_mem_id`) REFERENCES `club_member` (`member_id`)</w:t>
-                      </w:r>
-                      <w:r>
-                        <w:t xml:space="preserve"> </w:t>
-                      </w:r>
-                      <w:r>
-                        <w:t>);</w:t>
+                        <w:t xml:space="preserve">  FOREIGN KEY (`sub_mem_id`) REFERENCES `club_member` (`member_id`) );</w:t>
                       </w:r>
                     </w:p>
                   </w:txbxContent>
@@ -6710,8 +6504,6 @@
           </mc:Fallback>
         </mc:AlternateContent>
       </w:r>
-      <w:bookmarkStart w:id="4" w:name="_GoBack"/>
-      <w:bookmarkEnd w:id="4"/>
     </w:p>
     <w:p>
       <w:pPr>
@@ -6775,29 +6567,46 @@
                                 <w:b/>
                                 <w:bCs/>
                               </w:rPr>
-                              <w:t>CREATE TABLE `</w:t>
-                            </w:r>
-                            <w:r>
-                              <w:rPr>
-                                <w:b/>
-                                <w:bCs/>
-                              </w:rPr>
-                              <w:t>EVENT_ORGANİZER_SUB</w:t>
-                            </w:r>
-                            <w:r>
-                              <w:rPr>
-                                <w:b/>
-                                <w:bCs/>
-                              </w:rPr>
+                              <w:t xml:space="preserve">CREATE TABLE `EVENT_ORGANİZER_SUB` </w:t>
+                            </w:r>
+                          </w:p>
+                          <w:p>
+                            <w:r>
+                              <w:t xml:space="preserve"> (`</w:t>
+                            </w:r>
+                            <w:r>
+                              <w:t>organizer_sub_id</w:t>
+                            </w:r>
+                            <w:r>
                               <w:t xml:space="preserve">` </w:t>
                             </w:r>
-                          </w:p>
-                          <w:p>
-                            <w:r>
-                              <w:t xml:space="preserve"> (`</w:t>
-                            </w:r>
-                            <w:r>
-                              <w:t>organizer_sub_id</w:t>
+                            <w:r>
+                              <w:tab/>
+                            </w:r>
+                            <w:r>
+                              <w:tab/>
+                              <w:t>İNT(5)</w:t>
+                            </w:r>
+                            <w:r>
+                              <w:tab/>
+                            </w:r>
+                            <w:r>
+                              <w:tab/>
+                            </w:r>
+                            <w:r>
+                              <w:tab/>
+                            </w:r>
+                            <w:r>
+                              <w:tab/>
+                              <w:t xml:space="preserve"> NOT NULL,</w:t>
+                            </w:r>
+                          </w:p>
+                          <w:p>
+                            <w:r>
+                              <w:t xml:space="preserve">  `</w:t>
+                            </w:r>
+                            <w:r>
+                              <w:t>organized_event</w:t>
                             </w:r>
                             <w:r>
                               <w:t xml:space="preserve">` </w:t>
@@ -6820,51 +6629,12 @@
                             </w:r>
                             <w:r>
                               <w:tab/>
-                            </w:r>
-                            <w:r>
                               <w:t xml:space="preserve"> NOT NULL,</w:t>
                             </w:r>
                           </w:p>
                           <w:p>
                             <w:r>
-                              <w:t xml:space="preserve">  `</w:t>
-                            </w:r>
-                            <w:r>
-                              <w:t>organized_event</w:t>
-                            </w:r>
-                            <w:r>
-                              <w:t xml:space="preserve">` </w:t>
-                            </w:r>
-                            <w:r>
-                              <w:tab/>
-                            </w:r>
-                            <w:r>
-                              <w:tab/>
-                              <w:t>İNT(5)</w:t>
-                            </w:r>
-                            <w:r>
-                              <w:tab/>
-                            </w:r>
-                            <w:r>
-                              <w:tab/>
-                            </w:r>
-                            <w:r>
-                              <w:tab/>
-                            </w:r>
-                            <w:r>
-                              <w:tab/>
-                              <w:t xml:space="preserve"> NOT NULL</w:t>
-                            </w:r>
-                            <w:r>
-                              <w:t>,</w:t>
-                            </w:r>
-                          </w:p>
-                          <w:p>
-                            <w:r>
-                              <w:t xml:space="preserve"> </w:t>
-                            </w:r>
-                            <w:r>
-                              <w:t>PRIMARY KEY (`organizer_sub_id`,`organized_event`),</w:t>
+                              <w:t xml:space="preserve"> PRIMARY KEY (`organizer_sub_id`,`organized_event`),</w:t>
                             </w:r>
                           </w:p>
                           <w:p>
@@ -6876,21 +6646,12 @@
                             </w:r>
                             <w:r>
                               <w:tab/>
-                              <w:t xml:space="preserve"> </w:t>
-                            </w:r>
-                            <w:r>
-                              <w:t>FOREIGN KEY (`organized_event`) REFERENCES `event` (`ev_id`),</w:t>
-                            </w:r>
-                          </w:p>
-                          <w:p>
-                            <w:r>
-                              <w:t xml:space="preserve"> FOREIGN KEY (`organizer_sub_id`) REFERENCES `sub_unit` (`sub_id`)</w:t>
-                            </w:r>
-                            <w:r>
-                              <w:t xml:space="preserve"> </w:t>
-                            </w:r>
-                            <w:r>
-                              <w:t>);</w:t>
+                              <w:t xml:space="preserve"> FOREIGN KEY (`organized_event`) REFERENCES `event` (`ev_id`),</w:t>
+                            </w:r>
+                          </w:p>
+                          <w:p>
+                            <w:r>
+                              <w:t xml:space="preserve"> FOREIGN KEY (`organizer_sub_id`) REFERENCES `sub_unit` (`sub_id`) );</w:t>
                             </w:r>
                           </w:p>
                         </w:txbxContent>
@@ -6925,29 +6686,46 @@
                           <w:b/>
                           <w:bCs/>
                         </w:rPr>
-                        <w:t>CREATE TABLE `</w:t>
-                      </w:r>
-                      <w:r>
-                        <w:rPr>
-                          <w:b/>
-                          <w:bCs/>
-                        </w:rPr>
-                        <w:t>EVENT_ORGANİZER_SUB</w:t>
-                      </w:r>
-                      <w:r>
-                        <w:rPr>
-                          <w:b/>
-                          <w:bCs/>
-                        </w:rPr>
+                        <w:t xml:space="preserve">CREATE TABLE `EVENT_ORGANİZER_SUB` </w:t>
+                      </w:r>
+                    </w:p>
+                    <w:p>
+                      <w:r>
+                        <w:t xml:space="preserve"> (`</w:t>
+                      </w:r>
+                      <w:r>
+                        <w:t>organizer_sub_id</w:t>
+                      </w:r>
+                      <w:r>
                         <w:t xml:space="preserve">` </w:t>
                       </w:r>
-                    </w:p>
-                    <w:p>
-                      <w:r>
-                        <w:t xml:space="preserve"> (`</w:t>
-                      </w:r>
-                      <w:r>
-                        <w:t>organizer_sub_id</w:t>
+                      <w:r>
+                        <w:tab/>
+                      </w:r>
+                      <w:r>
+                        <w:tab/>
+                        <w:t>İNT(5)</w:t>
+                      </w:r>
+                      <w:r>
+                        <w:tab/>
+                      </w:r>
+                      <w:r>
+                        <w:tab/>
+                      </w:r>
+                      <w:r>
+                        <w:tab/>
+                      </w:r>
+                      <w:r>
+                        <w:tab/>
+                        <w:t xml:space="preserve"> NOT NULL,</w:t>
+                      </w:r>
+                    </w:p>
+                    <w:p>
+                      <w:r>
+                        <w:t xml:space="preserve">  `</w:t>
+                      </w:r>
+                      <w:r>
+                        <w:t>organized_event</w:t>
                       </w:r>
                       <w:r>
                         <w:t xml:space="preserve">` </w:t>
@@ -6970,51 +6748,12 @@
                       </w:r>
                       <w:r>
                         <w:tab/>
-                      </w:r>
-                      <w:r>
                         <w:t xml:space="preserve"> NOT NULL,</w:t>
                       </w:r>
                     </w:p>
                     <w:p>
                       <w:r>
-                        <w:t xml:space="preserve">  `</w:t>
-                      </w:r>
-                      <w:r>
-                        <w:t>organized_event</w:t>
-                      </w:r>
-                      <w:r>
-                        <w:t xml:space="preserve">` </w:t>
-                      </w:r>
-                      <w:r>
-                        <w:tab/>
-                      </w:r>
-                      <w:r>
-                        <w:tab/>
-                        <w:t>İNT(5)</w:t>
-                      </w:r>
-                      <w:r>
-                        <w:tab/>
-                      </w:r>
-                      <w:r>
-                        <w:tab/>
-                      </w:r>
-                      <w:r>
-                        <w:tab/>
-                      </w:r>
-                      <w:r>
-                        <w:tab/>
-                        <w:t xml:space="preserve"> NOT NULL</w:t>
-                      </w:r>
-                      <w:r>
-                        <w:t>,</w:t>
-                      </w:r>
-                    </w:p>
-                    <w:p>
-                      <w:r>
-                        <w:t xml:space="preserve"> </w:t>
-                      </w:r>
-                      <w:r>
-                        <w:t>PRIMARY KEY (`organizer_sub_id`,`organized_event`),</w:t>
+                        <w:t xml:space="preserve"> PRIMARY KEY (`organizer_sub_id`,`organized_event`),</w:t>
                       </w:r>
                     </w:p>
                     <w:p>
@@ -7026,21 +6765,12 @@
                       </w:r>
                       <w:r>
                         <w:tab/>
-                        <w:t xml:space="preserve"> </w:t>
-                      </w:r>
-                      <w:r>
-                        <w:t>FOREIGN KEY (`organized_event`) REFERENCES `event` (`ev_id`),</w:t>
-                      </w:r>
-                    </w:p>
-                    <w:p>
-                      <w:r>
-                        <w:t xml:space="preserve"> FOREIGN KEY (`organizer_sub_id`) REFERENCES `sub_unit` (`sub_id`)</w:t>
-                      </w:r>
-                      <w:r>
-                        <w:t xml:space="preserve"> </w:t>
-                      </w:r>
-                      <w:r>
-                        <w:t>);</w:t>
+                        <w:t xml:space="preserve"> FOREIGN KEY (`organized_event`) REFERENCES `event` (`ev_id`),</w:t>
+                      </w:r>
+                    </w:p>
+                    <w:p>
+                      <w:r>
+                        <w:t xml:space="preserve"> FOREIGN KEY (`organizer_sub_id`) REFERENCES `sub_unit` (`sub_id`) );</w:t>
                       </w:r>
                     </w:p>
                   </w:txbxContent>
@@ -7064,7 +6794,7 @@
           <w:szCs w:val="40"/>
         </w:rPr>
       </w:pPr>
-      <w:bookmarkStart w:id="5" w:name="_Toc102300809"/>
+      <w:bookmarkStart w:id="5" w:name="_Toc102317791"/>
       <w:r>
         <w:rPr>
           <w:sz w:val="40"/>
@@ -7081,25 +6811,7 @@
             <w:sz w:val="28"/>
             <w:szCs w:val="28"/>
           </w:rPr>
-          <w:t>[HE</w:t>
-        </w:r>
-        <w:r>
-          <w:rPr>
-            <w:rStyle w:val="Hyperlink"/>
-            <w:color w:val="FF0000"/>
-            <w:sz w:val="28"/>
-            <w:szCs w:val="28"/>
-          </w:rPr>
-          <w:t>R</w:t>
-        </w:r>
-        <w:r>
-          <w:rPr>
-            <w:rStyle w:val="Hyperlink"/>
-            <w:color w:val="FF0000"/>
-            <w:sz w:val="28"/>
-            <w:szCs w:val="28"/>
-          </w:rPr>
-          <w:t>E]</w:t>
+          <w:t>[HERE]</w:t>
         </w:r>
         <w:bookmarkEnd w:id="5"/>
       </w:hyperlink>
@@ -8720,6 +8432,7 @@
   <w:style w:type="character" w:default="1" w:styleId="DefaultParagraphFont">
     <w:name w:val="Default Paragraph Font"/>
     <w:uiPriority w:val="1"/>
+    <w:semiHidden/>
     <w:unhideWhenUsed/>
   </w:style>
   <w:style w:type="table" w:default="1" w:styleId="TableNormal">
@@ -9169,7 +8882,7 @@
 </file>
 
 <file path=customXml/itemProps1.xml><?xml version="1.0" encoding="utf-8"?>
-<ds:datastoreItem xmlns:ds="http://schemas.openxmlformats.org/officeDocument/2006/customXml" ds:itemID="{82E08036-EB53-4670-90D9-931B600F099A}">
+<ds:datastoreItem xmlns:ds="http://schemas.openxmlformats.org/officeDocument/2006/customXml" ds:itemID="{E6441FA5-D6F0-4ED3-AB26-EE46A5146DCF}">
   <ds:schemaRefs>
     <ds:schemaRef ds:uri="http://schemas.openxmlformats.org/officeDocument/2006/bibliography"/>
   </ds:schemaRefs>

</xml_diff>